<commit_message>
Added 13th Excel sheet
</commit_message>
<xml_diff>
--- a/8 - podsumowanie/8.docx
+++ b/8 - podsumowanie/8.docx
@@ -698,21 +698,6 @@
     </w:p>
     <w:p>
       <w:pPr>
-        <w:pStyle w:val="NormalnyWeb"/>
-        <w:spacing w:before="150" w:beforeAutospacing="0" w:after="0" w:afterAutospacing="0"/>
-        <w:rPr>
-          <w:rFonts w:ascii="Roboto" w:hAnsi="Roboto"/>
-        </w:rPr>
-      </w:pPr>
-      <w:r>
-        <w:rPr>
-          <w:rFonts w:ascii="Roboto" w:hAnsi="Roboto"/>
-        </w:rPr>
-        <w:t>Analiza informacji zawartych w pierwszym rozdziale tego dokumentu pod kątem utworzenia w przyszłości systemu informatycznego sieci pizzerii może wyglądać następująco:</w:t>
-      </w:r>
-    </w:p>
-    <w:p>
-      <w:pPr>
         <w:numPr>
           <w:ilvl w:val="0"/>
           <w:numId w:val="2"/>
@@ -752,25 +737,7 @@
           <w:sz w:val="24"/>
           <w:szCs w:val="24"/>
         </w:rPr>
-        <w:t xml:space="preserve">Z analizy tego rozdziału wynika, że system informatyczny sieci pizzerii powinien być łatwy w obsłudze i intuicyjny dla użytkowników, umożliwiać łatwe zarządzanie menu, cenami i ofertami specjalnymi w różnych oddziałach sieci, zawierać moduł zamówień online i system płatności online, umożliwiać zarządzanie zamówieniami dostaw i pracownikami, zawierać moduł raportowania i analizy danych, być skalowalny i łatwy w modyfikacji, zapewniać wysoki poziom bezpieczeństwa danych i ochronę przed atakami </w:t>
-      </w:r>
-      <w:proofErr w:type="spellStart"/>
-      <w:r>
-        <w:rPr>
-          <w:rFonts w:ascii="Roboto" w:hAnsi="Roboto"/>
-          <w:sz w:val="24"/>
-          <w:szCs w:val="24"/>
-        </w:rPr>
-        <w:t>hakerskimi</w:t>
-      </w:r>
-      <w:proofErr w:type="spellEnd"/>
-      <w:r>
-        <w:rPr>
-          <w:rFonts w:ascii="Roboto" w:hAnsi="Roboto"/>
-          <w:sz w:val="24"/>
-          <w:szCs w:val="24"/>
-        </w:rPr>
-        <w:t xml:space="preserve"> oraz być dostępny na różnych urządzeniach i platformach.</w:t>
+        <w:t>Z analizy tego rozdziału wynika, że system informatyczny sieci pizzerii powinien być łatwy w obsłudze i intuicyjny dla użytkowników, umożliwiać łatwe zarządzanie menu, cenami i ofertami specjalnymi w różnych oddziałach sieci, zawierać moduł zamówień online i system płatności online, umożliwiać zarządzanie zamówieniami dostaw i pracownikami, zawierać moduł raportowania i analizy danych, być skalowalny i łatwy w modyfikacji, zapewniać wysoki poziom bezpieczeństwa danych i ochronę przed atakami hakerskimi oraz być dostępny na różnych urządzeniach i platformach.</w:t>
       </w:r>
     </w:p>
     <w:p>
@@ -819,47 +786,6 @@
     </w:p>
     <w:p>
       <w:pPr>
-        <w:numPr>
-          <w:ilvl w:val="0"/>
-          <w:numId w:val="2"/>
-        </w:numPr>
-        <w:spacing w:beforeAutospacing="1" w:after="0" w:afterAutospacing="1" w:line="240" w:lineRule="auto"/>
-        <w:rPr>
-          <w:rFonts w:ascii="Roboto" w:hAnsi="Roboto"/>
-          <w:sz w:val="24"/>
-          <w:szCs w:val="24"/>
-        </w:rPr>
-      </w:pPr>
-      <w:r>
-        <w:rPr>
-          <w:rFonts w:ascii="Roboto" w:hAnsi="Roboto"/>
-          <w:sz w:val="24"/>
-          <w:szCs w:val="24"/>
-        </w:rPr>
-        <w:t>Na podstawie analizy tego rozdziału można zaproponować kilka przykładów istniejących systemów informatycznych tej klasy, które mogą służyć za inspirację lub wzór dla projektowanego systemu. Są to np. Gastro - oprogramowanie dla gastronomii, które oferuje kompleksowe rozwiązania dla restauracji, kawiarni, barów i pizzerii, M</w:t>
-      </w:r>
-      <w:proofErr w:type="spellStart"/>
-      <w:r>
-        <w:rPr>
-          <w:rFonts w:ascii="Roboto" w:hAnsi="Roboto"/>
-          <w:sz w:val="24"/>
-          <w:szCs w:val="24"/>
-        </w:rPr>
-        <w:t>axiPizza</w:t>
-      </w:r>
-      <w:proofErr w:type="spellEnd"/>
-      <w:r>
-        <w:rPr>
-          <w:rFonts w:ascii="Roboto" w:hAnsi="Roboto"/>
-          <w:sz w:val="24"/>
-          <w:szCs w:val="24"/>
-        </w:rPr>
-        <w:t xml:space="preserve"> - franczyza pizzerii, która korzysta z własnego oprogramowania do zarządzania siecią lokali, Pizza Hut - międzynarodowa sieć pizzerii, która posiada zaawansowany system zamówień online i dostawy.</w:t>
-      </w:r>
-    </w:p>
-    <w:p/>
-    <w:p>
-      <w:pPr>
         <w:pStyle w:val="Nagwek1"/>
         <w:numPr>
           <w:ilvl w:val="0"/>
@@ -890,13 +816,26 @@
     </w:p>
     <w:p>
       <w:pPr>
+        <w:rPr>
+          <w:rFonts w:asciiTheme="majorHAnsi" w:eastAsiaTheme="majorEastAsia" w:hAnsiTheme="majorHAnsi" w:cstheme="majorBidi"/>
+          <w:color w:val="365F91" w:themeColor="accent1" w:themeShade="BF"/>
+          <w:sz w:val="32"/>
+          <w:szCs w:val="32"/>
+        </w:rPr>
+      </w:pPr>
+      <w:bookmarkStart w:id="2" w:name="_Toc132541782"/>
+      <w:r>
+        <w:br w:type="page"/>
+      </w:r>
+    </w:p>
+    <w:p>
+      <w:pPr>
         <w:pStyle w:val="Nagwek1"/>
         <w:numPr>
           <w:ilvl w:val="0"/>
           <w:numId w:val="1"/>
         </w:numPr>
       </w:pPr>
-      <w:bookmarkStart w:id="2" w:name="_Toc132541782"/>
       <w:r>
         <w:lastRenderedPageBreak/>
         <w:t>Opracowanie analityczne</w:t>
@@ -922,7 +861,7 @@
           <w:szCs w:val="24"/>
           <w14:ligatures w14:val="none"/>
         </w:rPr>
-        <w:t>Analiza ta dotyczy opracowania analitycznego sieci pizzerii “Dominium”. Składa się z kilku podpunktów, które opisują zadania wykonywane przez pracowników, sposoby komunikacji wykorzystywane przez pracowników, przepływ informacji między pracownikami oraz dokumenty powiązane lub wykorzystywane przez pracowników.</w:t>
+        <w:t>Składa się z kilku podpunktów, które opisują zadania wykonywane przez pracowników, sposoby komunikacji wykorzystywane przez pracowników, przepływ informacji między pracownikami oraz dokumenty powiązane lub wykorzystywane przez pracowników.</w:t>
       </w:r>
     </w:p>
     <w:p>
@@ -946,12 +885,13 @@
         </w:rPr>
         <w:t>Analiza tego tekstu z perspektywy systemu informatycznego dla sieci pizzerii mogłaby obejmować następujące aspekty:</w:t>
       </w:r>
+      <w:bookmarkStart w:id="3" w:name="_Toc132541783"/>
     </w:p>
     <w:p>
       <w:pPr>
         <w:numPr>
           <w:ilvl w:val="0"/>
-          <w:numId w:val="3"/>
+          <w:numId w:val="9"/>
         </w:numPr>
         <w:spacing w:before="100" w:beforeAutospacing="1" w:after="100" w:afterAutospacing="1" w:line="240" w:lineRule="auto"/>
         <w:rPr>
@@ -970,14 +910,14 @@
           <w:szCs w:val="24"/>
           <w14:ligatures w14:val="none"/>
         </w:rPr>
-        <w:t>Identyfikacja głównych procesów i funkcji, które system informatyczny powinien wspierać, takich jak zamawianie, dostawa, zarządzanie zapasami, zarządzanie pracownikami, raportowanie itp.</w:t>
+        <w:t>System informatyczny powinien obejmować zadania wykonywane przez różnych pracowników sieci pizzerii, takich jak dostawcy, dział finansowy, dział kadr, dział marketingu, hostessa, kelner, kierowca, klient, kucharz, menedżer restauracji, menedżer dostaw, menedżer sali, pomocnik kuchenny i zarząd.</w:t>
       </w:r>
     </w:p>
     <w:p>
       <w:pPr>
         <w:numPr>
           <w:ilvl w:val="0"/>
-          <w:numId w:val="3"/>
+          <w:numId w:val="9"/>
         </w:numPr>
         <w:spacing w:before="100" w:beforeAutospacing="1" w:after="100" w:afterAutospacing="1" w:line="240" w:lineRule="auto"/>
         <w:rPr>
@@ -996,14 +936,14 @@
           <w:szCs w:val="24"/>
           <w14:ligatures w14:val="none"/>
         </w:rPr>
-        <w:t>Identyfikacja głównych aktorów i ról, które współdziałają z systemem informatycznym, takich jak klienci, dostawcy, menedżerowie, kucharze, kelnerzy, kierowcy itp.</w:t>
+        <w:t>System informatyczny powinien ułatwiać komunikację i przepływ informacji między różnymi pracownikami i działami, a także z partnerami zewnętrznymi, takimi jak banki, inwestorzy, organy podatkowe itp.</w:t>
       </w:r>
     </w:p>
     <w:p>
       <w:pPr>
         <w:numPr>
           <w:ilvl w:val="0"/>
-          <w:numId w:val="3"/>
+          <w:numId w:val="9"/>
         </w:numPr>
         <w:spacing w:before="100" w:beforeAutospacing="1" w:after="100" w:afterAutospacing="1" w:line="240" w:lineRule="auto"/>
         <w:rPr>
@@ -1022,94 +962,13 @@
           <w:szCs w:val="24"/>
           <w14:ligatures w14:val="none"/>
         </w:rPr>
-        <w:t>Identyfikacja głównych danych i informacji, które system informatyczny powinien przechowywać, przetwarzać i wymieniać, takich jak produkty, ceny, zamówienia, płatności, faktury, harmonogramy, raporty itp.</w:t>
-      </w:r>
-    </w:p>
-    <w:p>
-      <w:pPr>
-        <w:numPr>
-          <w:ilvl w:val="0"/>
-          <w:numId w:val="3"/>
-        </w:numPr>
-        <w:spacing w:before="100" w:beforeAutospacing="1" w:after="100" w:afterAutospacing="1" w:line="240" w:lineRule="auto"/>
-        <w:rPr>
-          <w:rFonts w:ascii="Roboto" w:eastAsia="Times New Roman" w:hAnsi="Roboto" w:cs="Times New Roman"/>
-          <w:kern w:val="0"/>
-          <w:sz w:val="24"/>
-          <w:szCs w:val="24"/>
-          <w14:ligatures w14:val="none"/>
-        </w:rPr>
-      </w:pPr>
-      <w:r>
-        <w:rPr>
-          <w:rFonts w:ascii="Roboto" w:eastAsia="Times New Roman" w:hAnsi="Roboto" w:cs="Times New Roman"/>
-          <w:kern w:val="0"/>
-          <w:sz w:val="24"/>
-          <w:szCs w:val="24"/>
-          <w14:ligatures w14:val="none"/>
-        </w:rPr>
-        <w:t>Identyfikacja głównych wymagań i specyfikacji, którym system informatyczny powinien sprostać, takich jak użyteczność, niezawodność, bezpieczeństwo, skalowalność, kompatybilność itp.</w:t>
-      </w:r>
-    </w:p>
-    <w:p>
-      <w:pPr>
-        <w:numPr>
-          <w:ilvl w:val="0"/>
-          <w:numId w:val="3"/>
-        </w:numPr>
-        <w:spacing w:before="100" w:beforeAutospacing="1" w:after="100" w:afterAutospacing="1" w:line="240" w:lineRule="auto"/>
-        <w:rPr>
-          <w:rFonts w:ascii="Roboto" w:eastAsia="Times New Roman" w:hAnsi="Roboto" w:cs="Times New Roman"/>
-          <w:kern w:val="0"/>
-          <w:sz w:val="24"/>
-          <w:szCs w:val="24"/>
-          <w14:ligatures w14:val="none"/>
-        </w:rPr>
-      </w:pPr>
-      <w:r>
-        <w:rPr>
-          <w:rFonts w:ascii="Roboto" w:eastAsia="Times New Roman" w:hAnsi="Roboto" w:cs="Times New Roman"/>
-          <w:kern w:val="0"/>
-          <w:sz w:val="24"/>
-          <w:szCs w:val="24"/>
-          <w14:ligatures w14:val="none"/>
-        </w:rPr>
-        <w:t>Identyfikacja głównych technologii i narzędzi, które mogłyby być wykorzystane do wdrożenia i obsługi systemu informatycznego, takich jak aplikacje oprogramowania, urządzenia sprzętowe, kanały komunikacji itp.</w:t>
-      </w:r>
-    </w:p>
-    <w:p>
-      <w:pPr>
-        <w:spacing w:before="150" w:after="0" w:line="240" w:lineRule="auto"/>
-        <w:rPr>
-          <w:rFonts w:ascii="Roboto" w:eastAsia="Times New Roman" w:hAnsi="Roboto" w:cs="Times New Roman"/>
-          <w:kern w:val="0"/>
-          <w:sz w:val="24"/>
-          <w:szCs w:val="24"/>
-          <w14:ligatures w14:val="none"/>
-        </w:rPr>
-      </w:pPr>
-      <w:r>
-        <w:rPr>
-          <w:rFonts w:ascii="Roboto" w:eastAsia="Times New Roman" w:hAnsi="Roboto" w:cs="Times New Roman"/>
-          <w:kern w:val="0"/>
-          <w:sz w:val="24"/>
-          <w:szCs w:val="24"/>
-          <w14:ligatures w14:val="none"/>
-        </w:rPr>
-        <w:t>Przykładem systemu informatycznego dla sieci pizzerii jest Gastro, który jest rozwiązaniem programowym oferującym różne moduły i funkcjonalności do zarządzania i optymalizacji biznesu gastronomicznego. Umożliwia tworzenie i aktualizowanie menu i cen, przyjmowanie i przetwarzanie zamówień online od klientów za pośrednictwem strony internetowej lub aplikacji mobilnej, zarządzanie zamówieniami dostaw i trasami dla kierowców, zarządzanie pracownikami i harmonogramami, generowanie raportów i statystyk dotyczących sprzedaży, kosztów i wydajności itp. Zapewnia również centralny moduł do zarządzania wieloma lokalizacjami z jednego miejsca. Można go uzyskać dostęp z różnych urządzeń i platform oraz integrować z innymi systemami takimi jak kasy fiskalne czy oprogramowanie księgowe.</w:t>
-      </w:r>
-    </w:p>
-    <w:p>
-      <w:pPr>
-        <w:rPr>
-          <w:rFonts w:asciiTheme="majorHAnsi" w:eastAsiaTheme="majorEastAsia" w:hAnsiTheme="majorHAnsi" w:cstheme="majorBidi"/>
-          <w:color w:val="365F91" w:themeColor="accent1" w:themeShade="BF"/>
-          <w:sz w:val="32"/>
-          <w:szCs w:val="32"/>
-        </w:rPr>
-      </w:pPr>
-      <w:bookmarkStart w:id="3" w:name="_Toc132541783"/>
-      <w:r>
+        <w:t>System informatyczny powinien umożliwiać zarządzanie i kontrolę dokumentów związanych lub wykorzystywanych przez różnych pracowników i działów, takich jak faktury, paragony, potwierdzenia dostawy, harmonogramy pracy, raporty itp.</w:t>
+      </w:r>
+      <w:r>
+        <w:rPr>
+          <w:sz w:val="28"/>
+          <w:szCs w:val="28"/>
+        </w:rPr>
         <w:br w:type="page"/>
       </w:r>
     </w:p>
@@ -1409,31 +1268,9 @@
     </w:p>
     <w:p>
       <w:pPr>
-        <w:spacing w:before="150" w:after="0" w:line="240" w:lineRule="auto"/>
-        <w:rPr>
-          <w:rFonts w:ascii="Roboto" w:eastAsia="Times New Roman" w:hAnsi="Roboto" w:cs="Times New Roman"/>
-          <w:kern w:val="0"/>
-          <w:sz w:val="24"/>
-          <w:szCs w:val="24"/>
-          <w14:ligatures w14:val="none"/>
-        </w:rPr>
-      </w:pPr>
-      <w:r>
-        <w:rPr>
-          <w:rFonts w:ascii="Roboto" w:eastAsia="Times New Roman" w:hAnsi="Roboto" w:cs="Times New Roman"/>
-          <w:kern w:val="0"/>
-          <w:sz w:val="24"/>
-          <w:szCs w:val="24"/>
-          <w14:ligatures w14:val="none"/>
-        </w:rPr>
-        <w:t>Możliwa analiza tego tekstu pod kątem systemu informatycznego sieci pizzerii jest następująca:</w:t>
-      </w:r>
-    </w:p>
-    <w:p>
-      <w:pPr>
         <w:numPr>
           <w:ilvl w:val="0"/>
-          <w:numId w:val="6"/>
+          <w:numId w:val="10"/>
         </w:numPr>
         <w:spacing w:before="100" w:beforeAutospacing="1" w:after="100" w:afterAutospacing="1" w:line="240" w:lineRule="auto"/>
         <w:rPr>
@@ -1444,22 +1281,43 @@
           <w14:ligatures w14:val="none"/>
         </w:rPr>
       </w:pPr>
-      <w:r>
-        <w:rPr>
-          <w:rFonts w:ascii="Roboto" w:eastAsia="Times New Roman" w:hAnsi="Roboto" w:cs="Times New Roman"/>
-          <w:kern w:val="0"/>
-          <w:sz w:val="24"/>
-          <w:szCs w:val="24"/>
-          <w14:ligatures w14:val="none"/>
-        </w:rPr>
-        <w:t>Tekst daje ogólny obraz systemów dla sieci pizzerii, ale nie wchodzi w wiele szczegółów i specyfik. Byłby bardziej informacyjny i przydatny, gdyby zawierał więcej danych i przykładów popierających jego twierdzenia i argumenty.</w:t>
+      <w:bookmarkStart w:id="5" w:name="_Toc132541785"/>
+      <w:r>
+        <w:rPr>
+          <w:rFonts w:ascii="Roboto" w:eastAsia="Times New Roman" w:hAnsi="Roboto" w:cs="Times New Roman"/>
+          <w:kern w:val="0"/>
+          <w:sz w:val="24"/>
+          <w:szCs w:val="24"/>
+          <w14:ligatures w14:val="none"/>
+        </w:rPr>
+        <w:t>System informatyczny powinien być skalowalny i dostosow</w:t>
+      </w:r>
+      <w:r>
+        <w:rPr>
+          <w:rFonts w:ascii="Roboto" w:eastAsia="Times New Roman" w:hAnsi="Roboto" w:cs="Times New Roman"/>
+          <w:kern w:val="0"/>
+          <w:sz w:val="24"/>
+          <w:szCs w:val="24"/>
+          <w14:ligatures w14:val="none"/>
+        </w:rPr>
+        <w:t>yw</w:t>
+      </w:r>
+      <w:r>
+        <w:rPr>
+          <w:rFonts w:ascii="Roboto" w:eastAsia="Times New Roman" w:hAnsi="Roboto" w:cs="Times New Roman"/>
+          <w:kern w:val="0"/>
+          <w:sz w:val="24"/>
+          <w:szCs w:val="24"/>
+          <w14:ligatures w14:val="none"/>
+        </w:rPr>
+        <w:t>alny do zmieniających się potrzeb i warunków rynku pizzerii i preferencji klientów.</w:t>
       </w:r>
     </w:p>
     <w:p>
       <w:pPr>
         <w:numPr>
           <w:ilvl w:val="0"/>
-          <w:numId w:val="6"/>
+          <w:numId w:val="10"/>
         </w:numPr>
         <w:spacing w:before="100" w:beforeAutospacing="1" w:after="100" w:afterAutospacing="1" w:line="240" w:lineRule="auto"/>
         <w:rPr>
@@ -1478,97 +1336,115 @@
           <w:szCs w:val="24"/>
           <w14:ligatures w14:val="none"/>
         </w:rPr>
-        <w:t>Tekst nie definiuje wyraźnie, czym jest system dla sieci pizzerii ani jakie są jego główne składniki i moduły. Byłby bardziej jasny i precyzyjny, gdyby wyjaśniał, jak taki system działa i z czego się składa.</w:t>
+        <w:t>System informatyczny powinien umożliwiać skuteczną komunikację i koordynację między różnymi działami i jednostkami sieci pizzerii, a także między siecią pizzerii a jej partnerami zewnętrznymi, takimi jak dostawcy, banki, inwestorzy, organy podatkowe itp.</w:t>
       </w:r>
     </w:p>
     <w:p>
       <w:pPr>
         <w:numPr>
           <w:ilvl w:val="0"/>
-          <w:numId w:val="6"/>
+          <w:numId w:val="10"/>
         </w:numPr>
         <w:spacing w:before="100" w:beforeAutospacing="1" w:after="100" w:afterAutospacing="1" w:line="240" w:lineRule="auto"/>
         <w:rPr>
           <w:rFonts w:ascii="Roboto" w:eastAsia="Times New Roman" w:hAnsi="Roboto" w:cs="Times New Roman"/>
-          <w:kern w:val="0"/>
-          <w:sz w:val="24"/>
-          <w:szCs w:val="24"/>
-          <w14:ligatures w14:val="none"/>
-        </w:rPr>
-      </w:pPr>
-      <w:r>
-        <w:rPr>
-          <w:rFonts w:ascii="Roboto" w:eastAsia="Times New Roman" w:hAnsi="Roboto" w:cs="Times New Roman"/>
-          <w:kern w:val="0"/>
-          <w:sz w:val="24"/>
-          <w:szCs w:val="24"/>
-          <w14:ligatures w14:val="none"/>
-        </w:rPr>
-        <w:t>Tekst nie wspomina o niektórych ważnych aspektach i wyzwaniach związanych z wdrażaniem i zarządzaniem systemem dla sieci pizzerii, takich jak bezpieczeństwo, skalowalność, integracja, dostosowanie czy przyjazność dla użytkownika. Byłby bardziej kompleksowy i istotny, gdyby poruszał te kwestie i sugerował jakieś rozwiązania lub dobre praktyki.</w:t>
+          <w:color w:val="EDEBE9"/>
+          <w:kern w:val="0"/>
+          <w:sz w:val="21"/>
+          <w:szCs w:val="21"/>
+          <w14:ligatures w14:val="none"/>
+        </w:rPr>
+      </w:pPr>
+      <w:r>
+        <w:rPr>
+          <w:rFonts w:ascii="Roboto" w:eastAsia="Times New Roman" w:hAnsi="Roboto" w:cs="Times New Roman"/>
+          <w:kern w:val="0"/>
+          <w:sz w:val="24"/>
+          <w:szCs w:val="24"/>
+          <w14:ligatures w14:val="none"/>
+        </w:rPr>
+        <w:t>System informatyczny powinien wspierać zarządzanie i optymalizację różnych procesów i funkcji sieci pizzerii, takich jak planowanie menu, ustalanie cen, zamawianie, dostawa, płatność, magazynowanie, planowanie pracy personelu, ocena wydajności, marketing itp.</w:t>
       </w:r>
     </w:p>
     <w:p>
       <w:pPr>
         <w:numPr>
           <w:ilvl w:val="0"/>
-          <w:numId w:val="6"/>
+          <w:numId w:val="10"/>
         </w:numPr>
         <w:spacing w:before="100" w:beforeAutospacing="1" w:after="100" w:afterAutospacing="1" w:line="240" w:lineRule="auto"/>
         <w:rPr>
           <w:rFonts w:ascii="Roboto" w:eastAsia="Times New Roman" w:hAnsi="Roboto" w:cs="Times New Roman"/>
-          <w:kern w:val="0"/>
-          <w:sz w:val="24"/>
-          <w:szCs w:val="24"/>
-          <w14:ligatures w14:val="none"/>
-        </w:rPr>
-      </w:pPr>
-      <w:r>
-        <w:rPr>
-          <w:rFonts w:ascii="Roboto" w:eastAsia="Times New Roman" w:hAnsi="Roboto" w:cs="Times New Roman"/>
-          <w:kern w:val="0"/>
-          <w:sz w:val="24"/>
-          <w:szCs w:val="24"/>
-          <w14:ligatures w14:val="none"/>
-        </w:rPr>
-        <w:t>Tekst nie ocenia ani nie porównuje systemów dla sieci pizzerii pod względem ich skuteczności, efektywności czy rentowności. Byłby bardziej obiektywny i krytyczny, gdyby używał jakichś kryteriów i wskaźników do mierzenia i porównywania wyników i rezultatów różnych systemów.</w:t>
+          <w:color w:val="EDEBE9"/>
+          <w:kern w:val="0"/>
+          <w:sz w:val="21"/>
+          <w:szCs w:val="21"/>
+          <w14:ligatures w14:val="none"/>
+        </w:rPr>
+      </w:pPr>
+      <w:r>
+        <w:rPr>
+          <w:rFonts w:ascii="Roboto" w:eastAsia="Times New Roman" w:hAnsi="Roboto" w:cs="Times New Roman"/>
+          <w:kern w:val="0"/>
+          <w:sz w:val="24"/>
+          <w:szCs w:val="24"/>
+          <w14:ligatures w14:val="none"/>
+        </w:rPr>
+        <w:t>System informatyczny znacząco przyspiesza proces obsługi klientów a jednocześnie jest przez nich pozytywnie odbierany. Prowadzi to do zwiększenia zysków i satysfakcji klientów.</w:t>
       </w:r>
     </w:p>
     <w:p>
       <w:pPr>
         <w:numPr>
           <w:ilvl w:val="0"/>
-          <w:numId w:val="6"/>
+          <w:numId w:val="10"/>
         </w:numPr>
         <w:spacing w:before="100" w:beforeAutospacing="1" w:after="100" w:afterAutospacing="1" w:line="240" w:lineRule="auto"/>
         <w:rPr>
           <w:rFonts w:ascii="Roboto" w:eastAsia="Times New Roman" w:hAnsi="Roboto" w:cs="Times New Roman"/>
-          <w:kern w:val="0"/>
-          <w:sz w:val="24"/>
-          <w:szCs w:val="24"/>
-          <w14:ligatures w14:val="none"/>
-        </w:rPr>
-      </w:pPr>
-      <w:r>
-        <w:rPr>
-          <w:rFonts w:ascii="Roboto" w:eastAsia="Times New Roman" w:hAnsi="Roboto" w:cs="Times New Roman"/>
-          <w:kern w:val="0"/>
-          <w:sz w:val="24"/>
-          <w:szCs w:val="24"/>
-          <w14:ligatures w14:val="none"/>
-        </w:rPr>
-        <w:t>Tekst nie odzwierciedla aktualnych trendów i innowacji w dziedzinie systemów dla sieci pizzerii, takich jak aplikacje mobilne, kioski samoobsługowe, zamawianie i płatność online, programy lojalnościowe czy marketing w mediach społecznościowych. Byłby bardziej aktualny i przyszłościowy, gdyby włączał te funkcje i możliwości do swojej analizy.</w:t>
-      </w:r>
-    </w:p>
-    <w:p>
-      <w:pPr>
-        <w:rPr>
-          <w:rFonts w:asciiTheme="majorHAnsi" w:eastAsiaTheme="majorEastAsia" w:hAnsiTheme="majorHAnsi" w:cstheme="majorBidi"/>
-          <w:color w:val="365F91" w:themeColor="accent1" w:themeShade="BF"/>
-          <w:sz w:val="32"/>
-          <w:szCs w:val="32"/>
-        </w:rPr>
-      </w:pPr>
-      <w:bookmarkStart w:id="5" w:name="_Toc132541785"/>
+          <w:color w:val="EDEBE9"/>
+          <w:kern w:val="0"/>
+          <w:sz w:val="21"/>
+          <w:szCs w:val="21"/>
+          <w14:ligatures w14:val="none"/>
+        </w:rPr>
+      </w:pPr>
+      <w:r>
+        <w:rPr>
+          <w:rFonts w:ascii="Roboto" w:eastAsia="Times New Roman" w:hAnsi="Roboto" w:cs="Times New Roman"/>
+          <w:kern w:val="0"/>
+          <w:sz w:val="24"/>
+          <w:szCs w:val="24"/>
+          <w14:ligatures w14:val="none"/>
+        </w:rPr>
+        <w:t>System informatyczny powinien być przygotowany na obsługę popularnych trendów technologicznych występujących w innych restauracjach</w:t>
+      </w:r>
+      <w:r>
+        <w:rPr>
+          <w:rFonts w:ascii="Roboto" w:eastAsia="Times New Roman" w:hAnsi="Roboto" w:cs="Times New Roman"/>
+          <w:kern w:val="0"/>
+          <w:sz w:val="24"/>
+          <w:szCs w:val="24"/>
+          <w14:ligatures w14:val="none"/>
+        </w:rPr>
+        <w:t>. Wynika to z faktu, że klienci wykorzystujący nowinki informatyczne spodziewają się korzystać z nich w dowolnej restauracji.</w:t>
+      </w:r>
+    </w:p>
+    <w:p>
+      <w:pPr>
+        <w:numPr>
+          <w:ilvl w:val="0"/>
+          <w:numId w:val="10"/>
+        </w:numPr>
+        <w:spacing w:before="100" w:beforeAutospacing="1" w:after="100" w:afterAutospacing="1" w:line="240" w:lineRule="auto"/>
+        <w:rPr>
+          <w:rFonts w:ascii="Roboto" w:eastAsia="Times New Roman" w:hAnsi="Roboto" w:cs="Times New Roman"/>
+          <w:kern w:val="0"/>
+          <w:sz w:val="21"/>
+          <w:szCs w:val="21"/>
+          <w14:ligatures w14:val="none"/>
+        </w:rPr>
+      </w:pPr>
       <w:r>
         <w:br w:type="page"/>
       </w:r>
@@ -1606,14 +1482,24 @@
           <w:szCs w:val="24"/>
           <w14:ligatures w14:val="none"/>
         </w:rPr>
-        <w:t>Szósty punkt dokumentu opisuje istniejące systemy tej klasy, czyli systemy informatyczne wspomagające zarządzanie i obsługę sieci pizzerii. W dokumencie wymieniono następujące systemy:</w:t>
+        <w:t>Szósty punkt dokumentu opisuje istniejące systemy tej klasy, czyli systemy informatyczne wspomagające zarządzanie i obsługę sieci pizzerii.</w:t>
+      </w:r>
+      <w:r>
+        <w:rPr>
+          <w:rFonts w:ascii="Roboto" w:eastAsia="Times New Roman" w:hAnsi="Roboto" w:cs="Times New Roman"/>
+          <w:kern w:val="0"/>
+          <w:sz w:val="24"/>
+          <w:szCs w:val="24"/>
+          <w14:ligatures w14:val="none"/>
+        </w:rPr>
+        <w:t xml:space="preserve"> Kluczowe cechy istniejących systemów to:</w:t>
       </w:r>
     </w:p>
     <w:p>
       <w:pPr>
         <w:numPr>
           <w:ilvl w:val="0"/>
-          <w:numId w:val="7"/>
+          <w:numId w:val="11"/>
         </w:numPr>
         <w:spacing w:before="100" w:beforeAutospacing="1" w:after="100" w:afterAutospacing="1" w:line="240" w:lineRule="auto"/>
         <w:rPr>
@@ -1632,14 +1518,14 @@
           <w:szCs w:val="24"/>
           <w14:ligatures w14:val="none"/>
         </w:rPr>
-        <w:t>System POS (Point of Sale), czyli system sprzedaży i obsługi klienta w pizzerii. System ten umożliwia przyjmowanie zamówień, wystawianie paragonów lub faktur, obsługę płatności gotówkowych lub bezgotówkowych, zarządzanie menu i cenami, kontrolę stanu magazynowego i zapasów produktów, monitorowanie pracy kucharzy i kelnerów itp. System POS może być zintegrowany z innymi systemami, takimi jak system dostaw, system księgowy lub system lojalnościowy.</w:t>
+        <w:t>System informatyczny powinien być w stanie obsługiwać różne rodzaje zamówień pizzy, takie jak zamówienia online, telefoniczne, z dostawą i w lokalu. Powinien również umożliwiać klientom personalizację pizzy poprzez wybór różnych dodatków i rozmiarów.</w:t>
       </w:r>
     </w:p>
     <w:p>
       <w:pPr>
         <w:numPr>
           <w:ilvl w:val="0"/>
-          <w:numId w:val="7"/>
+          <w:numId w:val="11"/>
         </w:numPr>
         <w:spacing w:before="100" w:beforeAutospacing="1" w:after="100" w:afterAutospacing="1" w:line="240" w:lineRule="auto"/>
         <w:rPr>
@@ -1658,14 +1544,14 @@
           <w:szCs w:val="24"/>
           <w14:ligatures w14:val="none"/>
         </w:rPr>
-        <w:t>System dostaw, czyli system zarządzania i realizacji zamówień dostarczanych do klientów. System ten umożliwia rejestrowanie adresów i danych klientów, przydzielanie zamówień do kierowców, śledzenie statusu i lokalizacji zamówień, rozliczanie kierowców i klientów, generowanie raportów i statystyk dotyczących dostaw itp. System dostaw może być zintegrowany z systemem POS lub systemem nawigacji GPS.</w:t>
+        <w:t>System informatyczny powinien być w stanie zarządzać procesem dostawy, takim jak rejestrowanie adresów klientów, śledzenie statusu zamówień i przydzielanie tras kierowcom. Powinien również zapewniać kierowcom narzędzia do autoryzacji i weryfikacji zamówień i płatności, takie jak tablety lub ekrany dotykowe.</w:t>
       </w:r>
     </w:p>
     <w:p>
       <w:pPr>
         <w:numPr>
           <w:ilvl w:val="0"/>
-          <w:numId w:val="7"/>
+          <w:numId w:val="11"/>
         </w:numPr>
         <w:spacing w:before="100" w:beforeAutospacing="1" w:after="100" w:afterAutospacing="1" w:line="240" w:lineRule="auto"/>
         <w:rPr>
@@ -1684,14 +1570,14 @@
           <w:szCs w:val="24"/>
           <w14:ligatures w14:val="none"/>
         </w:rPr>
-        <w:t>System księgowy, czyli system ewidencji i sprawozdawczości finansowej sieci pizzerii. System ten umożliwia rejestrowanie przychodów i kosztów, sporządzanie bilansu i rachunku zysków i strat, obliczanie podatków i składek, prowadzenie księgi przychodów i rozchodów lub ksiąg rachunkowych, generowanie raportów finansowych i analitycznych itp. System księgowy może być zintegrowany z systemem POS lub systemem bankowym.</w:t>
+        <w:t>System informatyczny powinien być w stanie integrować się z innymi systemami i platformami, takimi jak strony internetowe, media społecznościowe, e-mail, zewnętrzna reklama, kupony, programy lojalnościowe itp. Powinien również być w stanie mierzyć i oceniać skuteczność kampanii marketingowych i promocji.</w:t>
       </w:r>
     </w:p>
     <w:p>
       <w:pPr>
         <w:numPr>
           <w:ilvl w:val="0"/>
-          <w:numId w:val="7"/>
+          <w:numId w:val="11"/>
         </w:numPr>
         <w:spacing w:before="100" w:beforeAutospacing="1" w:after="100" w:afterAutospacing="1" w:line="240" w:lineRule="auto"/>
         <w:rPr>
@@ -1710,58 +1596,14 @@
           <w:szCs w:val="24"/>
           <w14:ligatures w14:val="none"/>
         </w:rPr>
-        <w:t>System lojalnościowy, czyli system motywowania i nagradzania stałych klientów sieci pizzerii. System ten umożliwia tworzenie programów lojalnościowych, takich jak karty rabatowe, kupony promocyjne, oferty specjalne itp., zbieranie danych o preferencjach i zachowaniach klientów, przyznawanie punktów lub nagród za zakupy lub polecanie pizzerii innym osobom itp. System lojalnościowy może być zintegrowany z systemem POS lub systemem CRM (</w:t>
-      </w:r>
-      <w:proofErr w:type="spellStart"/>
-      <w:r>
-        <w:rPr>
-          <w:rFonts w:ascii="Roboto" w:eastAsia="Times New Roman" w:hAnsi="Roboto" w:cs="Times New Roman"/>
-          <w:kern w:val="0"/>
-          <w:sz w:val="24"/>
-          <w:szCs w:val="24"/>
-          <w14:ligatures w14:val="none"/>
-        </w:rPr>
-        <w:t>Customer</w:t>
-      </w:r>
-      <w:proofErr w:type="spellEnd"/>
-      <w:r>
-        <w:rPr>
-          <w:rFonts w:ascii="Roboto" w:eastAsia="Times New Roman" w:hAnsi="Roboto" w:cs="Times New Roman"/>
-          <w:kern w:val="0"/>
-          <w:sz w:val="24"/>
-          <w:szCs w:val="24"/>
-          <w14:ligatures w14:val="none"/>
-        </w:rPr>
-        <w:t xml:space="preserve"> </w:t>
-      </w:r>
-      <w:proofErr w:type="spellStart"/>
-      <w:r>
-        <w:rPr>
-          <w:rFonts w:ascii="Roboto" w:eastAsia="Times New Roman" w:hAnsi="Roboto" w:cs="Times New Roman"/>
-          <w:kern w:val="0"/>
-          <w:sz w:val="24"/>
-          <w:szCs w:val="24"/>
-          <w14:ligatures w14:val="none"/>
-        </w:rPr>
-        <w:t>Relationship</w:t>
-      </w:r>
-      <w:proofErr w:type="spellEnd"/>
-      <w:r>
-        <w:rPr>
-          <w:rFonts w:ascii="Roboto" w:eastAsia="Times New Roman" w:hAnsi="Roboto" w:cs="Times New Roman"/>
-          <w:kern w:val="0"/>
-          <w:sz w:val="24"/>
-          <w:szCs w:val="24"/>
-          <w14:ligatures w14:val="none"/>
-        </w:rPr>
-        <w:t xml:space="preserve"> Management).</w:t>
+        <w:t>System informatyczny powinien być w stanie obsługiwać różne formy i metody płatności, takie jak gotówka, karta kredytowa, systemy płatności elektronicznej, bony itp. Powinien również być w stanie obliczać i wystawiać faktury i paragony dla klientów i dostawców.</w:t>
       </w:r>
     </w:p>
     <w:p>
       <w:pPr>
         <w:numPr>
           <w:ilvl w:val="0"/>
-          <w:numId w:val="7"/>
+          <w:numId w:val="11"/>
         </w:numPr>
         <w:spacing w:before="100" w:beforeAutospacing="1" w:after="100" w:afterAutospacing="1" w:line="240" w:lineRule="auto"/>
         <w:rPr>
@@ -1780,51 +1622,7 @@
           <w:szCs w:val="24"/>
           <w14:ligatures w14:val="none"/>
         </w:rPr>
-        <w:t>System CRM (</w:t>
-      </w:r>
-      <w:proofErr w:type="spellStart"/>
-      <w:r>
-        <w:rPr>
-          <w:rFonts w:ascii="Roboto" w:eastAsia="Times New Roman" w:hAnsi="Roboto" w:cs="Times New Roman"/>
-          <w:kern w:val="0"/>
-          <w:sz w:val="24"/>
-          <w:szCs w:val="24"/>
-          <w14:ligatures w14:val="none"/>
-        </w:rPr>
-        <w:t>Customer</w:t>
-      </w:r>
-      <w:proofErr w:type="spellEnd"/>
-      <w:r>
-        <w:rPr>
-          <w:rFonts w:ascii="Roboto" w:eastAsia="Times New Roman" w:hAnsi="Roboto" w:cs="Times New Roman"/>
-          <w:kern w:val="0"/>
-          <w:sz w:val="24"/>
-          <w:szCs w:val="24"/>
-          <w14:ligatures w14:val="none"/>
-        </w:rPr>
-        <w:t xml:space="preserve"> </w:t>
-      </w:r>
-      <w:proofErr w:type="spellStart"/>
-      <w:r>
-        <w:rPr>
-          <w:rFonts w:ascii="Roboto" w:eastAsia="Times New Roman" w:hAnsi="Roboto" w:cs="Times New Roman"/>
-          <w:kern w:val="0"/>
-          <w:sz w:val="24"/>
-          <w:szCs w:val="24"/>
-          <w14:ligatures w14:val="none"/>
-        </w:rPr>
-        <w:t>Relationship</w:t>
-      </w:r>
-      <w:proofErr w:type="spellEnd"/>
-      <w:r>
-        <w:rPr>
-          <w:rFonts w:ascii="Roboto" w:eastAsia="Times New Roman" w:hAnsi="Roboto" w:cs="Times New Roman"/>
-          <w:kern w:val="0"/>
-          <w:sz w:val="24"/>
-          <w:szCs w:val="24"/>
-          <w14:ligatures w14:val="none"/>
-        </w:rPr>
-        <w:t xml:space="preserve"> Management), czyli system zarządzania relacjami z klientami sieci pizzerii. System ten umożliwia gromadzenie i analizowanie danych o klientach, takich jak ich dane kontaktowe, historia zamówień, opinie i sugestie itp., komunikowanie się z klientami za pomocą różnych kanałów, takich jak e-mail, telefon, media społecznościowe itp., budowanie pozytywnego wizerunku marki i lojalności klientów itp. System CRM może być zintegrowany z systemem POS lub systemem lojalnościowym.</w:t>
+        <w:t>System informatyczny powinien być w stanie monitorować i raportować o wynikach finansowych i efektywności sieci pizzerii, takich jak sprzedaż, koszty, zyski, zwrot z inwestycji (ROI), wskaźniki efektywności (KPI) itp. Powinien również być w stanie przygotowywać i kontrolować budżety i plany dla różnych jednostek i lokalizacji sieci.</w:t>
       </w:r>
     </w:p>
     <w:p>
@@ -1948,29 +1746,7 @@
           <w:szCs w:val="24"/>
           <w14:ligatures w14:val="none"/>
         </w:rPr>
-        <w:t xml:space="preserve">System musi zapewnić wysoki poziom bezpieczeństwa danych i ochronę przed atakami </w:t>
-      </w:r>
-      <w:proofErr w:type="spellStart"/>
-      <w:r>
-        <w:rPr>
-          <w:rFonts w:ascii="Roboto" w:eastAsia="Times New Roman" w:hAnsi="Roboto" w:cs="Times New Roman"/>
-          <w:kern w:val="0"/>
-          <w:sz w:val="24"/>
-          <w:szCs w:val="24"/>
-          <w14:ligatures w14:val="none"/>
-        </w:rPr>
-        <w:t>hakerskimi</w:t>
-      </w:r>
-      <w:proofErr w:type="spellEnd"/>
-      <w:r>
-        <w:rPr>
-          <w:rFonts w:ascii="Roboto" w:eastAsia="Times New Roman" w:hAnsi="Roboto" w:cs="Times New Roman"/>
-          <w:kern w:val="0"/>
-          <w:sz w:val="24"/>
-          <w:szCs w:val="24"/>
-          <w14:ligatures w14:val="none"/>
-        </w:rPr>
-        <w:t xml:space="preserve"> oraz awariami sprzętu i oprogramowania</w:t>
+        <w:t>System musi zapewnić wysoki poziom bezpieczeństwa danych i ochronę przed atakami hakerskimi oraz awariami sprzętu i oprogramowania</w:t>
       </w:r>
     </w:p>
     <w:p>
@@ -3095,6 +2871,305 @@
     </w:lvl>
   </w:abstractNum>
   <w:abstractNum w:abstractNumId="7" w15:restartNumberingAfterBreak="0">
+    <w:nsid w:val="48633FD1"/>
+    <w:multiLevelType w:val="multilevel"/>
+    <w:tmpl w:val="D45EAFEE"/>
+    <w:lvl w:ilvl="0">
+      <w:start w:val="1"/>
+      <w:numFmt w:val="bullet"/>
+      <w:lvlText w:val=""/>
+      <w:lvlJc w:val="left"/>
+      <w:pPr>
+        <w:tabs>
+          <w:tab w:val="num" w:pos="720"/>
+        </w:tabs>
+        <w:ind w:left="720" w:hanging="360"/>
+      </w:pPr>
+      <w:rPr>
+        <w:rFonts w:ascii="Symbol" w:hAnsi="Symbol" w:hint="default"/>
+        <w:sz w:val="20"/>
+      </w:rPr>
+    </w:lvl>
+    <w:lvl w:ilvl="1" w:tentative="1">
+      <w:start w:val="1"/>
+      <w:numFmt w:val="bullet"/>
+      <w:lvlText w:val="o"/>
+      <w:lvlJc w:val="left"/>
+      <w:pPr>
+        <w:tabs>
+          <w:tab w:val="num" w:pos="1440"/>
+        </w:tabs>
+        <w:ind w:left="1440" w:hanging="360"/>
+      </w:pPr>
+      <w:rPr>
+        <w:rFonts w:ascii="Courier New" w:hAnsi="Courier New" w:hint="default"/>
+        <w:sz w:val="20"/>
+      </w:rPr>
+    </w:lvl>
+    <w:lvl w:ilvl="2" w:tentative="1">
+      <w:start w:val="1"/>
+      <w:numFmt w:val="bullet"/>
+      <w:lvlText w:val=""/>
+      <w:lvlJc w:val="left"/>
+      <w:pPr>
+        <w:tabs>
+          <w:tab w:val="num" w:pos="2160"/>
+        </w:tabs>
+        <w:ind w:left="2160" w:hanging="360"/>
+      </w:pPr>
+      <w:rPr>
+        <w:rFonts w:ascii="Wingdings" w:hAnsi="Wingdings" w:hint="default"/>
+        <w:sz w:val="20"/>
+      </w:rPr>
+    </w:lvl>
+    <w:lvl w:ilvl="3" w:tentative="1">
+      <w:start w:val="1"/>
+      <w:numFmt w:val="bullet"/>
+      <w:lvlText w:val=""/>
+      <w:lvlJc w:val="left"/>
+      <w:pPr>
+        <w:tabs>
+          <w:tab w:val="num" w:pos="2880"/>
+        </w:tabs>
+        <w:ind w:left="2880" w:hanging="360"/>
+      </w:pPr>
+      <w:rPr>
+        <w:rFonts w:ascii="Wingdings" w:hAnsi="Wingdings" w:hint="default"/>
+        <w:sz w:val="20"/>
+      </w:rPr>
+    </w:lvl>
+    <w:lvl w:ilvl="4" w:tentative="1">
+      <w:start w:val="1"/>
+      <w:numFmt w:val="bullet"/>
+      <w:lvlText w:val=""/>
+      <w:lvlJc w:val="left"/>
+      <w:pPr>
+        <w:tabs>
+          <w:tab w:val="num" w:pos="3600"/>
+        </w:tabs>
+        <w:ind w:left="3600" w:hanging="360"/>
+      </w:pPr>
+      <w:rPr>
+        <w:rFonts w:ascii="Wingdings" w:hAnsi="Wingdings" w:hint="default"/>
+        <w:sz w:val="20"/>
+      </w:rPr>
+    </w:lvl>
+    <w:lvl w:ilvl="5" w:tentative="1">
+      <w:start w:val="1"/>
+      <w:numFmt w:val="bullet"/>
+      <w:lvlText w:val=""/>
+      <w:lvlJc w:val="left"/>
+      <w:pPr>
+        <w:tabs>
+          <w:tab w:val="num" w:pos="4320"/>
+        </w:tabs>
+        <w:ind w:left="4320" w:hanging="360"/>
+      </w:pPr>
+      <w:rPr>
+        <w:rFonts w:ascii="Wingdings" w:hAnsi="Wingdings" w:hint="default"/>
+        <w:sz w:val="20"/>
+      </w:rPr>
+    </w:lvl>
+    <w:lvl w:ilvl="6" w:tentative="1">
+      <w:start w:val="1"/>
+      <w:numFmt w:val="bullet"/>
+      <w:lvlText w:val=""/>
+      <w:lvlJc w:val="left"/>
+      <w:pPr>
+        <w:tabs>
+          <w:tab w:val="num" w:pos="5040"/>
+        </w:tabs>
+        <w:ind w:left="5040" w:hanging="360"/>
+      </w:pPr>
+      <w:rPr>
+        <w:rFonts w:ascii="Wingdings" w:hAnsi="Wingdings" w:hint="default"/>
+        <w:sz w:val="20"/>
+      </w:rPr>
+    </w:lvl>
+    <w:lvl w:ilvl="7" w:tentative="1">
+      <w:start w:val="1"/>
+      <w:numFmt w:val="bullet"/>
+      <w:lvlText w:val=""/>
+      <w:lvlJc w:val="left"/>
+      <w:pPr>
+        <w:tabs>
+          <w:tab w:val="num" w:pos="5760"/>
+        </w:tabs>
+        <w:ind w:left="5760" w:hanging="360"/>
+      </w:pPr>
+      <w:rPr>
+        <w:rFonts w:ascii="Wingdings" w:hAnsi="Wingdings" w:hint="default"/>
+        <w:sz w:val="20"/>
+      </w:rPr>
+    </w:lvl>
+    <w:lvl w:ilvl="8" w:tentative="1">
+      <w:start w:val="1"/>
+      <w:numFmt w:val="bullet"/>
+      <w:lvlText w:val=""/>
+      <w:lvlJc w:val="left"/>
+      <w:pPr>
+        <w:tabs>
+          <w:tab w:val="num" w:pos="6480"/>
+        </w:tabs>
+        <w:ind w:left="6480" w:hanging="360"/>
+      </w:pPr>
+      <w:rPr>
+        <w:rFonts w:ascii="Wingdings" w:hAnsi="Wingdings" w:hint="default"/>
+        <w:sz w:val="20"/>
+      </w:rPr>
+    </w:lvl>
+  </w:abstractNum>
+  <w:abstractNum w:abstractNumId="8" w15:restartNumberingAfterBreak="0">
+    <w:nsid w:val="579B1AAD"/>
+    <w:multiLevelType w:val="multilevel"/>
+    <w:tmpl w:val="53124226"/>
+    <w:lvl w:ilvl="0">
+      <w:start w:val="1"/>
+      <w:numFmt w:val="bullet"/>
+      <w:lvlText w:val=""/>
+      <w:lvlJc w:val="left"/>
+      <w:pPr>
+        <w:tabs>
+          <w:tab w:val="num" w:pos="720"/>
+        </w:tabs>
+        <w:ind w:left="720" w:hanging="360"/>
+      </w:pPr>
+      <w:rPr>
+        <w:rFonts w:ascii="Symbol" w:hAnsi="Symbol" w:hint="default"/>
+        <w:color w:val="auto"/>
+        <w:sz w:val="20"/>
+      </w:rPr>
+    </w:lvl>
+    <w:lvl w:ilvl="1" w:tentative="1">
+      <w:start w:val="1"/>
+      <w:numFmt w:val="bullet"/>
+      <w:lvlText w:val="o"/>
+      <w:lvlJc w:val="left"/>
+      <w:pPr>
+        <w:tabs>
+          <w:tab w:val="num" w:pos="1440"/>
+        </w:tabs>
+        <w:ind w:left="1440" w:hanging="360"/>
+      </w:pPr>
+      <w:rPr>
+        <w:rFonts w:ascii="Courier New" w:hAnsi="Courier New" w:hint="default"/>
+        <w:sz w:val="20"/>
+      </w:rPr>
+    </w:lvl>
+    <w:lvl w:ilvl="2" w:tentative="1">
+      <w:start w:val="1"/>
+      <w:numFmt w:val="bullet"/>
+      <w:lvlText w:val=""/>
+      <w:lvlJc w:val="left"/>
+      <w:pPr>
+        <w:tabs>
+          <w:tab w:val="num" w:pos="2160"/>
+        </w:tabs>
+        <w:ind w:left="2160" w:hanging="360"/>
+      </w:pPr>
+      <w:rPr>
+        <w:rFonts w:ascii="Wingdings" w:hAnsi="Wingdings" w:hint="default"/>
+        <w:sz w:val="20"/>
+      </w:rPr>
+    </w:lvl>
+    <w:lvl w:ilvl="3" w:tentative="1">
+      <w:start w:val="1"/>
+      <w:numFmt w:val="bullet"/>
+      <w:lvlText w:val=""/>
+      <w:lvlJc w:val="left"/>
+      <w:pPr>
+        <w:tabs>
+          <w:tab w:val="num" w:pos="2880"/>
+        </w:tabs>
+        <w:ind w:left="2880" w:hanging="360"/>
+      </w:pPr>
+      <w:rPr>
+        <w:rFonts w:ascii="Wingdings" w:hAnsi="Wingdings" w:hint="default"/>
+        <w:sz w:val="20"/>
+      </w:rPr>
+    </w:lvl>
+    <w:lvl w:ilvl="4" w:tentative="1">
+      <w:start w:val="1"/>
+      <w:numFmt w:val="bullet"/>
+      <w:lvlText w:val=""/>
+      <w:lvlJc w:val="left"/>
+      <w:pPr>
+        <w:tabs>
+          <w:tab w:val="num" w:pos="3600"/>
+        </w:tabs>
+        <w:ind w:left="3600" w:hanging="360"/>
+      </w:pPr>
+      <w:rPr>
+        <w:rFonts w:ascii="Wingdings" w:hAnsi="Wingdings" w:hint="default"/>
+        <w:sz w:val="20"/>
+      </w:rPr>
+    </w:lvl>
+    <w:lvl w:ilvl="5" w:tentative="1">
+      <w:start w:val="1"/>
+      <w:numFmt w:val="bullet"/>
+      <w:lvlText w:val=""/>
+      <w:lvlJc w:val="left"/>
+      <w:pPr>
+        <w:tabs>
+          <w:tab w:val="num" w:pos="4320"/>
+        </w:tabs>
+        <w:ind w:left="4320" w:hanging="360"/>
+      </w:pPr>
+      <w:rPr>
+        <w:rFonts w:ascii="Wingdings" w:hAnsi="Wingdings" w:hint="default"/>
+        <w:sz w:val="20"/>
+      </w:rPr>
+    </w:lvl>
+    <w:lvl w:ilvl="6" w:tentative="1">
+      <w:start w:val="1"/>
+      <w:numFmt w:val="bullet"/>
+      <w:lvlText w:val=""/>
+      <w:lvlJc w:val="left"/>
+      <w:pPr>
+        <w:tabs>
+          <w:tab w:val="num" w:pos="5040"/>
+        </w:tabs>
+        <w:ind w:left="5040" w:hanging="360"/>
+      </w:pPr>
+      <w:rPr>
+        <w:rFonts w:ascii="Wingdings" w:hAnsi="Wingdings" w:hint="default"/>
+        <w:sz w:val="20"/>
+      </w:rPr>
+    </w:lvl>
+    <w:lvl w:ilvl="7" w:tentative="1">
+      <w:start w:val="1"/>
+      <w:numFmt w:val="bullet"/>
+      <w:lvlText w:val=""/>
+      <w:lvlJc w:val="left"/>
+      <w:pPr>
+        <w:tabs>
+          <w:tab w:val="num" w:pos="5760"/>
+        </w:tabs>
+        <w:ind w:left="5760" w:hanging="360"/>
+      </w:pPr>
+      <w:rPr>
+        <w:rFonts w:ascii="Wingdings" w:hAnsi="Wingdings" w:hint="default"/>
+        <w:sz w:val="20"/>
+      </w:rPr>
+    </w:lvl>
+    <w:lvl w:ilvl="8" w:tentative="1">
+      <w:start w:val="1"/>
+      <w:numFmt w:val="bullet"/>
+      <w:lvlText w:val=""/>
+      <w:lvlJc w:val="left"/>
+      <w:pPr>
+        <w:tabs>
+          <w:tab w:val="num" w:pos="6480"/>
+        </w:tabs>
+        <w:ind w:left="6480" w:hanging="360"/>
+      </w:pPr>
+      <w:rPr>
+        <w:rFonts w:ascii="Wingdings" w:hAnsi="Wingdings" w:hint="default"/>
+        <w:sz w:val="20"/>
+      </w:rPr>
+    </w:lvl>
+  </w:abstractNum>
+  <w:abstractNum w:abstractNumId="9" w15:restartNumberingAfterBreak="0">
     <w:nsid w:val="68747332"/>
     <w:multiLevelType w:val="multilevel"/>
     <w:tmpl w:val="3120E444"/>
@@ -3111,6 +3186,156 @@
       </w:pPr>
       <w:rPr>
         <w:rFonts w:ascii="Symbol" w:hAnsi="Symbol" w:hint="default"/>
+        <w:sz w:val="20"/>
+      </w:rPr>
+    </w:lvl>
+    <w:lvl w:ilvl="1" w:tentative="1">
+      <w:start w:val="1"/>
+      <w:numFmt w:val="bullet"/>
+      <w:lvlText w:val="o"/>
+      <w:lvlJc w:val="left"/>
+      <w:pPr>
+        <w:tabs>
+          <w:tab w:val="num" w:pos="1440"/>
+        </w:tabs>
+        <w:ind w:left="1440" w:hanging="360"/>
+      </w:pPr>
+      <w:rPr>
+        <w:rFonts w:ascii="Courier New" w:hAnsi="Courier New" w:hint="default"/>
+        <w:sz w:val="20"/>
+      </w:rPr>
+    </w:lvl>
+    <w:lvl w:ilvl="2" w:tentative="1">
+      <w:start w:val="1"/>
+      <w:numFmt w:val="bullet"/>
+      <w:lvlText w:val=""/>
+      <w:lvlJc w:val="left"/>
+      <w:pPr>
+        <w:tabs>
+          <w:tab w:val="num" w:pos="2160"/>
+        </w:tabs>
+        <w:ind w:left="2160" w:hanging="360"/>
+      </w:pPr>
+      <w:rPr>
+        <w:rFonts w:ascii="Wingdings" w:hAnsi="Wingdings" w:hint="default"/>
+        <w:sz w:val="20"/>
+      </w:rPr>
+    </w:lvl>
+    <w:lvl w:ilvl="3" w:tentative="1">
+      <w:start w:val="1"/>
+      <w:numFmt w:val="bullet"/>
+      <w:lvlText w:val=""/>
+      <w:lvlJc w:val="left"/>
+      <w:pPr>
+        <w:tabs>
+          <w:tab w:val="num" w:pos="2880"/>
+        </w:tabs>
+        <w:ind w:left="2880" w:hanging="360"/>
+      </w:pPr>
+      <w:rPr>
+        <w:rFonts w:ascii="Wingdings" w:hAnsi="Wingdings" w:hint="default"/>
+        <w:sz w:val="20"/>
+      </w:rPr>
+    </w:lvl>
+    <w:lvl w:ilvl="4" w:tentative="1">
+      <w:start w:val="1"/>
+      <w:numFmt w:val="bullet"/>
+      <w:lvlText w:val=""/>
+      <w:lvlJc w:val="left"/>
+      <w:pPr>
+        <w:tabs>
+          <w:tab w:val="num" w:pos="3600"/>
+        </w:tabs>
+        <w:ind w:left="3600" w:hanging="360"/>
+      </w:pPr>
+      <w:rPr>
+        <w:rFonts w:ascii="Wingdings" w:hAnsi="Wingdings" w:hint="default"/>
+        <w:sz w:val="20"/>
+      </w:rPr>
+    </w:lvl>
+    <w:lvl w:ilvl="5" w:tentative="1">
+      <w:start w:val="1"/>
+      <w:numFmt w:val="bullet"/>
+      <w:lvlText w:val=""/>
+      <w:lvlJc w:val="left"/>
+      <w:pPr>
+        <w:tabs>
+          <w:tab w:val="num" w:pos="4320"/>
+        </w:tabs>
+        <w:ind w:left="4320" w:hanging="360"/>
+      </w:pPr>
+      <w:rPr>
+        <w:rFonts w:ascii="Wingdings" w:hAnsi="Wingdings" w:hint="default"/>
+        <w:sz w:val="20"/>
+      </w:rPr>
+    </w:lvl>
+    <w:lvl w:ilvl="6" w:tentative="1">
+      <w:start w:val="1"/>
+      <w:numFmt w:val="bullet"/>
+      <w:lvlText w:val=""/>
+      <w:lvlJc w:val="left"/>
+      <w:pPr>
+        <w:tabs>
+          <w:tab w:val="num" w:pos="5040"/>
+        </w:tabs>
+        <w:ind w:left="5040" w:hanging="360"/>
+      </w:pPr>
+      <w:rPr>
+        <w:rFonts w:ascii="Wingdings" w:hAnsi="Wingdings" w:hint="default"/>
+        <w:sz w:val="20"/>
+      </w:rPr>
+    </w:lvl>
+    <w:lvl w:ilvl="7" w:tentative="1">
+      <w:start w:val="1"/>
+      <w:numFmt w:val="bullet"/>
+      <w:lvlText w:val=""/>
+      <w:lvlJc w:val="left"/>
+      <w:pPr>
+        <w:tabs>
+          <w:tab w:val="num" w:pos="5760"/>
+        </w:tabs>
+        <w:ind w:left="5760" w:hanging="360"/>
+      </w:pPr>
+      <w:rPr>
+        <w:rFonts w:ascii="Wingdings" w:hAnsi="Wingdings" w:hint="default"/>
+        <w:sz w:val="20"/>
+      </w:rPr>
+    </w:lvl>
+    <w:lvl w:ilvl="8" w:tentative="1">
+      <w:start w:val="1"/>
+      <w:numFmt w:val="bullet"/>
+      <w:lvlText w:val=""/>
+      <w:lvlJc w:val="left"/>
+      <w:pPr>
+        <w:tabs>
+          <w:tab w:val="num" w:pos="6480"/>
+        </w:tabs>
+        <w:ind w:left="6480" w:hanging="360"/>
+      </w:pPr>
+      <w:rPr>
+        <w:rFonts w:ascii="Wingdings" w:hAnsi="Wingdings" w:hint="default"/>
+        <w:sz w:val="20"/>
+      </w:rPr>
+    </w:lvl>
+  </w:abstractNum>
+  <w:abstractNum w:abstractNumId="10" w15:restartNumberingAfterBreak="0">
+    <w:nsid w:val="70CD3B3A"/>
+    <w:multiLevelType w:val="multilevel"/>
+    <w:tmpl w:val="5688384E"/>
+    <w:lvl w:ilvl="0">
+      <w:start w:val="1"/>
+      <w:numFmt w:val="bullet"/>
+      <w:lvlText w:val=""/>
+      <w:lvlJc w:val="left"/>
+      <w:pPr>
+        <w:tabs>
+          <w:tab w:val="num" w:pos="720"/>
+        </w:tabs>
+        <w:ind w:left="720" w:hanging="360"/>
+      </w:pPr>
+      <w:rPr>
+        <w:rFonts w:ascii="Symbol" w:hAnsi="Symbol" w:hint="default"/>
+        <w:color w:val="auto"/>
         <w:sz w:val="20"/>
       </w:rPr>
     </w:lvl>
@@ -3247,7 +3472,7 @@
     <w:abstractNumId w:val="5"/>
   </w:num>
   <w:num w:numId="2" w16cid:durableId="1318613081">
-    <w:abstractNumId w:val="7"/>
+    <w:abstractNumId w:val="9"/>
   </w:num>
   <w:num w:numId="3" w16cid:durableId="455636359">
     <w:abstractNumId w:val="2"/>
@@ -3266,6 +3491,15 @@
   </w:num>
   <w:num w:numId="8" w16cid:durableId="305478880">
     <w:abstractNumId w:val="0"/>
+  </w:num>
+  <w:num w:numId="9" w16cid:durableId="586035573">
+    <w:abstractNumId w:val="8"/>
+  </w:num>
+  <w:num w:numId="10" w16cid:durableId="1995839933">
+    <w:abstractNumId w:val="10"/>
+  </w:num>
+  <w:num w:numId="11" w16cid:durableId="579297416">
+    <w:abstractNumId w:val="7"/>
   </w:num>
 </w:numbering>
 </file>

</xml_diff>